<commit_message>
Completed First task in Nechetkie systems
</commit_message>
<xml_diff>
--- a/СГТУ 6 сем/Нечеткие системы/Лаба 1.docx
+++ b/СГТУ 6 сем/Нечеткие системы/Лаба 1.docx
@@ -671,15 +671,7 @@
           <w:sz w:val="28"/>
           <w:szCs w:val="28"/>
         </w:rPr>
-        <w:t>&lt;β, T, X, G, M&gt;</w:t>
-      </w:r>
-      <w:r>
-        <w:rPr>
-          <w:color w:val="000000"/>
-          <w:sz w:val="28"/>
-          <w:szCs w:val="28"/>
-        </w:rPr>
-        <w:t xml:space="preserve"> </w:t>
+        <w:t xml:space="preserve">&lt;β, T, X, G, M&gt; </w:t>
       </w:r>
     </w:p>
     <w:p>
@@ -1069,8 +1061,8 @@
       <w:pPr>
         <w:pStyle w:val="a4"/>
         <w:numPr>
-          <w:ilvl w:val="0"/>
-          <w:numId w:val="3"/>
+          <w:ilvl w:val="1"/>
+          <w:numId w:val="5"/>
         </w:numPr>
         <w:spacing w:before="0" w:beforeAutospacing="0" w:after="0" w:afterAutospacing="0"/>
         <w:jc w:val="both"/>
@@ -1087,6 +1079,14 @@
           <w:sz w:val="28"/>
           <w:szCs w:val="28"/>
         </w:rPr>
+        <w:t xml:space="preserve"> </w:t>
+      </w:r>
+      <w:r>
+        <w:rPr>
+          <w:color w:val="000000"/>
+          <w:sz w:val="28"/>
+          <w:szCs w:val="28"/>
+        </w:rPr>
         <w:t>Функция определения нечеткого множества «рабочий день»</w:t>
       </w:r>
     </w:p>
@@ -1100,11 +1100,13 @@
       </w:pPr>
       <w:r>
         <w:rPr>
-          <w:sz w:val="28"/>
-          <w:szCs w:val="28"/>
+          <w:noProof/>
+          <w:sz w:val="28"/>
+          <w:szCs w:val="28"/>
+          <w:lang w:eastAsia="ru-RU"/>
         </w:rPr>
         <w:drawing>
-          <wp:inline distT="0" distB="0" distL="0" distR="0" wp14:anchorId="3299B95D" wp14:editId="4E68F28F">
+          <wp:inline distT="0" distB="0" distL="0" distR="0" wp14:anchorId="46FF2059" wp14:editId="4488BF2A">
             <wp:extent cx="4038432" cy="2724150"/>
             <wp:effectExtent l="0" t="0" r="635" b="0"/>
             <wp:docPr id="2" name="Рисунок 2"/>
@@ -1150,12 +1152,14 @@
       </w:pPr>
       <w:r>
         <w:rPr>
-          <w:sz w:val="28"/>
-          <w:szCs w:val="28"/>
+          <w:noProof/>
+          <w:sz w:val="28"/>
+          <w:szCs w:val="28"/>
+          <w:lang w:eastAsia="ru-RU"/>
         </w:rPr>
         <w:lastRenderedPageBreak/>
         <w:drawing>
-          <wp:inline distT="0" distB="0" distL="0" distR="0" wp14:anchorId="7BCE374C" wp14:editId="0C135C59">
+          <wp:inline distT="0" distB="0" distL="0" distR="0" wp14:anchorId="4D1A7703" wp14:editId="0B54963E">
             <wp:extent cx="5502117" cy="4435224"/>
             <wp:effectExtent l="0" t="0" r="3810" b="3810"/>
             <wp:docPr id="1" name="Рисунок 1"/>
@@ -1195,8 +1199,8 @@
       <w:pPr>
         <w:pStyle w:val="a7"/>
         <w:numPr>
-          <w:ilvl w:val="0"/>
-          <w:numId w:val="3"/>
+          <w:ilvl w:val="1"/>
+          <w:numId w:val="5"/>
         </w:numPr>
         <w:rPr>
           <w:sz w:val="28"/>
@@ -1208,6 +1212,13 @@
           <w:sz w:val="28"/>
           <w:szCs w:val="28"/>
         </w:rPr>
+        <w:t xml:space="preserve"> </w:t>
+      </w:r>
+      <w:r>
+        <w:rPr>
+          <w:sz w:val="28"/>
+          <w:szCs w:val="28"/>
+        </w:rPr>
         <w:t xml:space="preserve">Высота, нормальность и </w:t>
       </w:r>
       <w:proofErr w:type="spellStart"/>
@@ -1240,7 +1251,1204 @@
           <w:sz w:val="28"/>
           <w:szCs w:val="28"/>
         </w:rPr>
-        <w:t xml:space="preserve">Высота: Высота нечеткого множества — это максимальное значение функции </w:t>
+        <w:t xml:space="preserve">Высота: Высота нечеткого множества — это максимальное значение функции принадлежности. В данном случае,  </w:t>
+      </w:r>
+      <w:proofErr w:type="spellStart"/>
+      <w:r>
+        <w:rPr>
+          <w:sz w:val="28"/>
+          <w:szCs w:val="28"/>
+        </w:rPr>
+        <w:t>max</w:t>
+      </w:r>
+      <w:proofErr w:type="spellEnd"/>
+      <w:r>
+        <w:rPr>
+          <w:sz w:val="28"/>
+          <w:szCs w:val="28"/>
+        </w:rPr>
+        <w:t>(</w:t>
+      </w:r>
+      <w:proofErr w:type="spellStart"/>
+      <w:r>
+        <w:rPr>
+          <w:sz w:val="28"/>
+          <w:szCs w:val="28"/>
+        </w:rPr>
+        <w:t>mu</w:t>
+      </w:r>
+      <w:proofErr w:type="spellEnd"/>
+      <w:r>
+        <w:rPr>
+          <w:sz w:val="28"/>
+          <w:szCs w:val="28"/>
+        </w:rPr>
+        <w:t>(x)) = 1.  Функция достигает значения 1 в интервале 3 &lt; x &lt;= 5.</w:t>
+      </w:r>
+    </w:p>
+    <w:p>
+      <w:pPr>
+        <w:pStyle w:val="a7"/>
+        <w:rPr>
+          <w:sz w:val="28"/>
+          <w:szCs w:val="28"/>
+        </w:rPr>
+      </w:pPr>
+    </w:p>
+    <w:p>
+      <w:pPr>
+        <w:pStyle w:val="a7"/>
+        <w:rPr>
+          <w:sz w:val="28"/>
+          <w:szCs w:val="28"/>
+        </w:rPr>
+      </w:pPr>
+      <w:r>
+        <w:rPr>
+          <w:sz w:val="28"/>
+          <w:szCs w:val="28"/>
+        </w:rPr>
+        <w:t>Нормальность: Нечеткое множество называется нормальным, если его высота равна 1.  Так как высота нашего множества равна 1, оно нормально.</w:t>
+      </w:r>
+    </w:p>
+    <w:p>
+      <w:pPr>
+        <w:pStyle w:val="a7"/>
+        <w:rPr>
+          <w:sz w:val="28"/>
+          <w:szCs w:val="28"/>
+        </w:rPr>
+      </w:pPr>
+    </w:p>
+    <w:p>
+      <w:pPr>
+        <w:pStyle w:val="a7"/>
+        <w:rPr>
+          <w:sz w:val="28"/>
+          <w:szCs w:val="28"/>
+          <w:lang w:val="en-US"/>
+        </w:rPr>
+      </w:pPr>
+      <w:proofErr w:type="spellStart"/>
+      <w:r>
+        <w:rPr>
+          <w:sz w:val="28"/>
+          <w:szCs w:val="28"/>
+        </w:rPr>
+        <w:t>Унимодальность</w:t>
+      </w:r>
+      <w:proofErr w:type="spellEnd"/>
+      <w:r>
+        <w:rPr>
+          <w:sz w:val="28"/>
+          <w:szCs w:val="28"/>
+        </w:rPr>
+        <w:t>: Нечеткое множество является унимодальным, если у него есть только один пик (максимум) функции принадлежности.  В нашем случае,  ф</w:t>
+      </w:r>
+      <w:r>
+        <w:rPr>
+          <w:sz w:val="28"/>
+          <w:szCs w:val="28"/>
+        </w:rPr>
+        <w:t>ункция принадлежности имеет несколько</w:t>
+      </w:r>
+      <w:r>
+        <w:rPr>
+          <w:sz w:val="28"/>
+          <w:szCs w:val="28"/>
+        </w:rPr>
+        <w:t xml:space="preserve"> пик</w:t>
+      </w:r>
+      <w:r>
+        <w:rPr>
+          <w:sz w:val="28"/>
+          <w:szCs w:val="28"/>
+        </w:rPr>
+        <w:t>ов</w:t>
+      </w:r>
+      <w:r>
+        <w:rPr>
+          <w:sz w:val="28"/>
+          <w:szCs w:val="28"/>
+        </w:rPr>
+        <w:t xml:space="preserve"> в интервале 3 &lt; x &lt;= 5. Следовательно, множество </w:t>
+      </w:r>
+      <w:r>
+        <w:rPr>
+          <w:sz w:val="28"/>
+          <w:szCs w:val="28"/>
+        </w:rPr>
+        <w:t xml:space="preserve">не </w:t>
+      </w:r>
+      <w:r>
+        <w:rPr>
+          <w:sz w:val="28"/>
+          <w:szCs w:val="28"/>
+        </w:rPr>
+        <w:t>унимодальное.</w:t>
+      </w:r>
+    </w:p>
+    <w:p>
+      <w:pPr>
+        <w:pStyle w:val="a7"/>
+        <w:rPr>
+          <w:sz w:val="28"/>
+          <w:szCs w:val="28"/>
+          <w:lang w:val="en-US"/>
+        </w:rPr>
+      </w:pPr>
+    </w:p>
+    <w:p>
+      <w:pPr>
+        <w:pStyle w:val="a7"/>
+        <w:rPr>
+          <w:sz w:val="28"/>
+          <w:szCs w:val="28"/>
+        </w:rPr>
+      </w:pPr>
+      <w:r>
+        <w:rPr>
+          <w:sz w:val="28"/>
+          <w:szCs w:val="28"/>
+        </w:rPr>
+        <w:t xml:space="preserve">Носитель нечеткого множества — это множество всех значений x, для которых функция принадлежности </w:t>
+      </w:r>
+      <w:proofErr w:type="spellStart"/>
+      <w:r>
+        <w:rPr>
+          <w:sz w:val="28"/>
+          <w:szCs w:val="28"/>
+        </w:rPr>
+        <w:t>mu</w:t>
+      </w:r>
+      <w:proofErr w:type="spellEnd"/>
+      <w:r>
+        <w:rPr>
+          <w:sz w:val="28"/>
+          <w:szCs w:val="28"/>
+        </w:rPr>
+        <w:t>(x) больше нуля.  В нашем случае:</w:t>
+      </w:r>
+    </w:p>
+    <w:p>
+      <w:pPr>
+        <w:pStyle w:val="a7"/>
+        <w:rPr>
+          <w:sz w:val="28"/>
+          <w:szCs w:val="28"/>
+        </w:rPr>
+      </w:pPr>
+    </w:p>
+    <w:p>
+      <w:pPr>
+        <w:pStyle w:val="a7"/>
+        <w:rPr>
+          <w:sz w:val="28"/>
+          <w:szCs w:val="28"/>
+        </w:rPr>
+      </w:pPr>
+      <w:proofErr w:type="spellStart"/>
+      <w:r>
+        <w:rPr>
+          <w:sz w:val="28"/>
+          <w:szCs w:val="28"/>
+        </w:rPr>
+        <w:t>Support</w:t>
+      </w:r>
+      <w:proofErr w:type="spellEnd"/>
+      <w:r>
+        <w:rPr>
+          <w:sz w:val="28"/>
+          <w:szCs w:val="28"/>
+        </w:rPr>
+        <w:t xml:space="preserve"> = {1, 2, 3, 4, 5, 6, 7}  (или [1,7] в интервальном представлении)</w:t>
+      </w:r>
+    </w:p>
+    <w:p>
+      <w:pPr>
+        <w:pStyle w:val="a7"/>
+        <w:rPr>
+          <w:sz w:val="28"/>
+          <w:szCs w:val="28"/>
+        </w:rPr>
+      </w:pPr>
+      <w:r>
+        <w:rPr>
+          <w:sz w:val="28"/>
+          <w:szCs w:val="28"/>
+        </w:rPr>
+        <w:lastRenderedPageBreak/>
+        <w:t xml:space="preserve">3.3 </w:t>
+      </w:r>
+      <w:r>
+        <w:rPr>
+          <w:sz w:val="28"/>
+          <w:szCs w:val="28"/>
+        </w:rPr>
+        <w:t>Точки перехода — это значения x, в которых функция принадлежности изменяет свой наклон (</w:t>
+      </w:r>
+      <w:proofErr w:type="gramStart"/>
+      <w:r>
+        <w:rPr>
+          <w:sz w:val="28"/>
+          <w:szCs w:val="28"/>
+        </w:rPr>
+        <w:t>из</w:t>
+      </w:r>
+      <w:proofErr w:type="gramEnd"/>
+      <w:r>
+        <w:rPr>
+          <w:sz w:val="28"/>
+          <w:szCs w:val="28"/>
+        </w:rPr>
+        <w:t xml:space="preserve"> возрастающего на убывающий или наоборот).  В нашем случае:</w:t>
+      </w:r>
+    </w:p>
+    <w:p>
+      <w:pPr>
+        <w:pStyle w:val="a7"/>
+        <w:rPr>
+          <w:sz w:val="28"/>
+          <w:szCs w:val="28"/>
+        </w:rPr>
+      </w:pPr>
+    </w:p>
+    <w:p>
+      <w:pPr>
+        <w:pStyle w:val="a7"/>
+        <w:rPr>
+          <w:sz w:val="28"/>
+          <w:szCs w:val="28"/>
+        </w:rPr>
+      </w:pPr>
+      <w:r>
+        <w:rPr>
+          <w:sz w:val="28"/>
+          <w:szCs w:val="28"/>
+        </w:rPr>
+        <w:t>Точка перехода 1: x = 1.5. Здесь функция принадлежности переходит от возрастания к постоянному значению 1.</w:t>
+      </w:r>
+    </w:p>
+    <w:p>
+      <w:pPr>
+        <w:pStyle w:val="a7"/>
+        <w:rPr>
+          <w:sz w:val="28"/>
+          <w:szCs w:val="28"/>
+        </w:rPr>
+      </w:pPr>
+      <w:r>
+        <w:rPr>
+          <w:sz w:val="28"/>
+          <w:szCs w:val="28"/>
+        </w:rPr>
+        <w:t>Точка перехода 2: x = 5.  Здесь функция принадлежности переходит от постоянного значения 1 к убыванию.</w:t>
+      </w:r>
+    </w:p>
+    <w:p>
+      <w:pPr>
+        <w:pStyle w:val="a7"/>
+        <w:rPr>
+          <w:sz w:val="28"/>
+          <w:szCs w:val="28"/>
+        </w:rPr>
+      </w:pPr>
+    </w:p>
+    <w:p>
+      <w:pPr>
+        <w:pStyle w:val="a7"/>
+        <w:rPr>
+          <w:sz w:val="28"/>
+          <w:szCs w:val="28"/>
+          <w:lang w:val="en-US"/>
+        </w:rPr>
+      </w:pPr>
+      <w:r>
+        <w:rPr>
+          <w:sz w:val="28"/>
+          <w:szCs w:val="28"/>
+        </w:rPr>
+        <w:t>Таким образом, точки перехода нечеткого множества "Рабочий день" - это 1.5 и 5.</w:t>
+      </w:r>
+    </w:p>
+    <w:p>
+      <w:pPr>
+        <w:rPr>
+          <w:sz w:val="28"/>
+          <w:szCs w:val="28"/>
+          <w:lang w:val="en-US"/>
+        </w:rPr>
+      </w:pPr>
+    </w:p>
+    <w:p>
+      <w:pPr>
+        <w:pStyle w:val="a4"/>
+        <w:numPr>
+          <w:ilvl w:val="1"/>
+          <w:numId w:val="6"/>
+        </w:numPr>
+        <w:spacing w:before="0" w:beforeAutospacing="0" w:after="0" w:afterAutospacing="0"/>
+        <w:jc w:val="both"/>
+        <w:textAlignment w:val="baseline"/>
+        <w:rPr>
+          <w:color w:val="000000"/>
+          <w:sz w:val="28"/>
+          <w:szCs w:val="28"/>
+        </w:rPr>
+      </w:pPr>
+      <w:r>
+        <w:rPr>
+          <w:color w:val="000000"/>
+          <w:sz w:val="28"/>
+          <w:szCs w:val="28"/>
+        </w:rPr>
+        <w:t xml:space="preserve"> </w:t>
+      </w:r>
+      <w:r>
+        <w:rPr>
+          <w:color w:val="000000"/>
+          <w:sz w:val="28"/>
+          <w:szCs w:val="28"/>
+        </w:rPr>
+        <w:t>Функция определения нечеткого множества «</w:t>
+      </w:r>
+      <w:r>
+        <w:rPr>
+          <w:color w:val="000000"/>
+          <w:sz w:val="28"/>
+          <w:szCs w:val="28"/>
+        </w:rPr>
+        <w:t>Выходной</w:t>
+      </w:r>
+      <w:r>
+        <w:rPr>
+          <w:color w:val="000000"/>
+          <w:sz w:val="28"/>
+          <w:szCs w:val="28"/>
+        </w:rPr>
+        <w:t xml:space="preserve"> день»</w:t>
+      </w:r>
+    </w:p>
+    <w:p>
+      <w:pPr>
+        <w:jc w:val="center"/>
+        <w:rPr>
+          <w:sz w:val="28"/>
+          <w:szCs w:val="28"/>
+        </w:rPr>
+      </w:pPr>
+      <w:r>
+        <w:rPr>
+          <w:sz w:val="28"/>
+          <w:szCs w:val="28"/>
+        </w:rPr>
+        <w:drawing>
+          <wp:inline distT="0" distB="0" distL="0" distR="0" wp14:anchorId="19E913D5" wp14:editId="1DAA8376">
+            <wp:extent cx="3375953" cy="1722269"/>
+            <wp:effectExtent l="0" t="0" r="0" b="0"/>
+            <wp:docPr id="5" name="Рисунок 5"/>
+            <wp:cNvGraphicFramePr>
+              <a:graphicFrameLocks xmlns:a="http://schemas.openxmlformats.org/drawingml/2006/main" noChangeAspect="1"/>
+            </wp:cNvGraphicFramePr>
+            <a:graphic xmlns:a="http://schemas.openxmlformats.org/drawingml/2006/main">
+              <a:graphicData uri="http://schemas.openxmlformats.org/drawingml/2006/picture">
+                <pic:pic xmlns:pic="http://schemas.openxmlformats.org/drawingml/2006/picture">
+                  <pic:nvPicPr>
+                    <pic:cNvPr id="0" name=""/>
+                    <pic:cNvPicPr/>
+                  </pic:nvPicPr>
+                  <pic:blipFill>
+                    <a:blip r:embed="rId8"/>
+                    <a:stretch>
+                      <a:fillRect/>
+                    </a:stretch>
+                  </pic:blipFill>
+                  <pic:spPr>
+                    <a:xfrm>
+                      <a:off x="0" y="0"/>
+                      <a:ext cx="3375953" cy="1722269"/>
+                    </a:xfrm>
+                    <a:prstGeom prst="rect">
+                      <a:avLst/>
+                    </a:prstGeom>
+                  </pic:spPr>
+                </pic:pic>
+              </a:graphicData>
+            </a:graphic>
+          </wp:inline>
+        </w:drawing>
+      </w:r>
+    </w:p>
+    <w:p>
+      <w:pPr>
+        <w:jc w:val="center"/>
+        <w:rPr>
+          <w:sz w:val="28"/>
+          <w:szCs w:val="28"/>
+        </w:rPr>
+      </w:pPr>
+      <w:r>
+        <w:rPr>
+          <w:sz w:val="28"/>
+          <w:szCs w:val="28"/>
+        </w:rPr>
+        <w:lastRenderedPageBreak/>
+        <w:drawing>
+          <wp:inline distT="0" distB="0" distL="0" distR="0" wp14:anchorId="06C61FD6" wp14:editId="79C0019F">
+            <wp:extent cx="5624047" cy="4503810"/>
+            <wp:effectExtent l="0" t="0" r="0" b="0"/>
+            <wp:docPr id="6" name="Рисунок 6"/>
+            <wp:cNvGraphicFramePr>
+              <a:graphicFrameLocks xmlns:a="http://schemas.openxmlformats.org/drawingml/2006/main" noChangeAspect="1"/>
+            </wp:cNvGraphicFramePr>
+            <a:graphic xmlns:a="http://schemas.openxmlformats.org/drawingml/2006/main">
+              <a:graphicData uri="http://schemas.openxmlformats.org/drawingml/2006/picture">
+                <pic:pic xmlns:pic="http://schemas.openxmlformats.org/drawingml/2006/picture">
+                  <pic:nvPicPr>
+                    <pic:cNvPr id="0" name=""/>
+                    <pic:cNvPicPr/>
+                  </pic:nvPicPr>
+                  <pic:blipFill>
+                    <a:blip r:embed="rId9"/>
+                    <a:stretch>
+                      <a:fillRect/>
+                    </a:stretch>
+                  </pic:blipFill>
+                  <pic:spPr>
+                    <a:xfrm>
+                      <a:off x="0" y="0"/>
+                      <a:ext cx="5624047" cy="4503810"/>
+                    </a:xfrm>
+                    <a:prstGeom prst="rect">
+                      <a:avLst/>
+                    </a:prstGeom>
+                  </pic:spPr>
+                </pic:pic>
+              </a:graphicData>
+            </a:graphic>
+          </wp:inline>
+        </w:drawing>
+      </w:r>
+    </w:p>
+    <w:p>
+      <w:pPr>
+        <w:pStyle w:val="a7"/>
+        <w:numPr>
+          <w:ilvl w:val="1"/>
+          <w:numId w:val="6"/>
+        </w:numPr>
+        <w:rPr>
+          <w:sz w:val="28"/>
+          <w:szCs w:val="28"/>
+        </w:rPr>
+      </w:pPr>
+      <w:r>
+        <w:rPr>
+          <w:sz w:val="28"/>
+          <w:szCs w:val="28"/>
+        </w:rPr>
+        <w:t xml:space="preserve"> </w:t>
+      </w:r>
+      <w:r>
+        <w:rPr>
+          <w:sz w:val="28"/>
+          <w:szCs w:val="28"/>
+        </w:rPr>
+        <w:t xml:space="preserve">Высота, нормальность и </w:t>
+      </w:r>
+      <w:proofErr w:type="spellStart"/>
+      <w:r>
+        <w:rPr>
+          <w:sz w:val="28"/>
+          <w:szCs w:val="28"/>
+        </w:rPr>
+        <w:t>унимодальность</w:t>
+      </w:r>
+      <w:proofErr w:type="spellEnd"/>
+      <w:r>
+        <w:rPr>
+          <w:sz w:val="28"/>
+          <w:szCs w:val="28"/>
+        </w:rPr>
+        <w:t>:</w:t>
+      </w:r>
+    </w:p>
+    <w:p>
+      <w:pPr>
+        <w:pStyle w:val="a7"/>
+        <w:rPr>
+          <w:sz w:val="28"/>
+          <w:szCs w:val="28"/>
+        </w:rPr>
+      </w:pPr>
+      <w:r>
+        <w:rPr>
+          <w:sz w:val="28"/>
+          <w:szCs w:val="28"/>
+        </w:rPr>
+        <w:t xml:space="preserve">Высота: Высота нечеткого множества — это максимальное значение функции принадлежности. В данном случае,  </w:t>
+      </w:r>
+      <w:proofErr w:type="spellStart"/>
+      <w:r>
+        <w:rPr>
+          <w:sz w:val="28"/>
+          <w:szCs w:val="28"/>
+        </w:rPr>
+        <w:t>max</w:t>
+      </w:r>
+      <w:proofErr w:type="spellEnd"/>
+      <w:r>
+        <w:rPr>
+          <w:sz w:val="28"/>
+          <w:szCs w:val="28"/>
+        </w:rPr>
+        <w:t>(</w:t>
+      </w:r>
+      <w:proofErr w:type="spellStart"/>
+      <w:r>
+        <w:rPr>
+          <w:sz w:val="28"/>
+          <w:szCs w:val="28"/>
+        </w:rPr>
+        <w:t>mu</w:t>
+      </w:r>
+      <w:proofErr w:type="spellEnd"/>
+      <w:r>
+        <w:rPr>
+          <w:sz w:val="28"/>
+          <w:szCs w:val="28"/>
+        </w:rPr>
+        <w:t>(x)) = 1.  Функция до</w:t>
+      </w:r>
+      <w:r>
+        <w:rPr>
+          <w:sz w:val="28"/>
+          <w:szCs w:val="28"/>
+        </w:rPr>
+        <w:t xml:space="preserve">стигает значения 1 в интервале </w:t>
+      </w:r>
+      <w:r>
+        <w:rPr>
+          <w:sz w:val="28"/>
+          <w:szCs w:val="28"/>
+        </w:rPr>
+        <w:t>6.</w:t>
+      </w:r>
+      <w:r>
+        <w:rPr>
+          <w:sz w:val="28"/>
+          <w:szCs w:val="28"/>
+          <w:lang w:val="en-US"/>
+        </w:rPr>
+        <w:t>5</w:t>
+      </w:r>
+      <w:r>
+        <w:rPr>
+          <w:sz w:val="28"/>
+          <w:szCs w:val="28"/>
+        </w:rPr>
+        <w:t xml:space="preserve"> &lt; x &lt;= </w:t>
+      </w:r>
+      <w:r>
+        <w:rPr>
+          <w:sz w:val="28"/>
+          <w:szCs w:val="28"/>
+          <w:lang w:val="en-US"/>
+        </w:rPr>
+        <w:t>7</w:t>
+      </w:r>
+      <w:r>
+        <w:rPr>
+          <w:sz w:val="28"/>
+          <w:szCs w:val="28"/>
+        </w:rPr>
+        <w:t>.</w:t>
+      </w:r>
+    </w:p>
+    <w:p>
+      <w:pPr>
+        <w:pStyle w:val="a7"/>
+        <w:rPr>
+          <w:sz w:val="28"/>
+          <w:szCs w:val="28"/>
+        </w:rPr>
+      </w:pPr>
+    </w:p>
+    <w:p>
+      <w:pPr>
+        <w:pStyle w:val="a7"/>
+        <w:rPr>
+          <w:sz w:val="28"/>
+          <w:szCs w:val="28"/>
+        </w:rPr>
+      </w:pPr>
+      <w:r>
+        <w:rPr>
+          <w:sz w:val="28"/>
+          <w:szCs w:val="28"/>
+        </w:rPr>
+        <w:t>Нормальность: Нечеткое множество называется нормальным, если его высота равна 1.  Так как высота нашего множества равна 1, оно нормально.</w:t>
+      </w:r>
+    </w:p>
+    <w:p>
+      <w:pPr>
+        <w:pStyle w:val="a7"/>
+        <w:rPr>
+          <w:sz w:val="28"/>
+          <w:szCs w:val="28"/>
+        </w:rPr>
+      </w:pPr>
+    </w:p>
+    <w:p>
+      <w:pPr>
+        <w:pStyle w:val="a7"/>
+        <w:rPr>
+          <w:sz w:val="28"/>
+          <w:szCs w:val="28"/>
+          <w:lang w:val="en-US"/>
+        </w:rPr>
+      </w:pPr>
+      <w:proofErr w:type="spellStart"/>
+      <w:r>
+        <w:rPr>
+          <w:sz w:val="28"/>
+          <w:szCs w:val="28"/>
+        </w:rPr>
+        <w:t>Унимодальность</w:t>
+      </w:r>
+      <w:proofErr w:type="spellEnd"/>
+      <w:r>
+        <w:rPr>
+          <w:sz w:val="28"/>
+          <w:szCs w:val="28"/>
+        </w:rPr>
+        <w:t>: Нечеткое множество является унимодальным, если у него есть только один пик (максимум) функции принадлежности.  В нашем случае,  ф</w:t>
+      </w:r>
+      <w:r>
+        <w:rPr>
+          <w:sz w:val="28"/>
+          <w:szCs w:val="28"/>
+        </w:rPr>
+        <w:t>ункция принадлежности имеет несколько</w:t>
+      </w:r>
+      <w:r>
+        <w:rPr>
+          <w:sz w:val="28"/>
+          <w:szCs w:val="28"/>
+        </w:rPr>
+        <w:t xml:space="preserve"> пик</w:t>
+      </w:r>
+      <w:r>
+        <w:rPr>
+          <w:sz w:val="28"/>
+          <w:szCs w:val="28"/>
+        </w:rPr>
+        <w:t>ов</w:t>
+      </w:r>
+      <w:r>
+        <w:rPr>
+          <w:sz w:val="28"/>
+          <w:szCs w:val="28"/>
+        </w:rPr>
+        <w:t xml:space="preserve"> в интервале 6</w:t>
+      </w:r>
+      <w:r>
+        <w:rPr>
+          <w:sz w:val="28"/>
+          <w:szCs w:val="28"/>
+        </w:rPr>
+        <w:t>.5</w:t>
+      </w:r>
+      <w:r>
+        <w:rPr>
+          <w:sz w:val="28"/>
+          <w:szCs w:val="28"/>
+        </w:rPr>
+        <w:t xml:space="preserve"> &lt;</w:t>
+      </w:r>
+      <w:r>
+        <w:rPr>
+          <w:sz w:val="28"/>
+          <w:szCs w:val="28"/>
+        </w:rPr>
+        <w:t xml:space="preserve"> x &lt;= </w:t>
+      </w:r>
+      <w:r>
+        <w:rPr>
+          <w:sz w:val="28"/>
+          <w:szCs w:val="28"/>
+        </w:rPr>
+        <w:t>7</w:t>
+      </w:r>
+      <w:r>
+        <w:rPr>
+          <w:sz w:val="28"/>
+          <w:szCs w:val="28"/>
+        </w:rPr>
+        <w:t xml:space="preserve">. Следовательно, множество </w:t>
+      </w:r>
+      <w:r>
+        <w:rPr>
+          <w:sz w:val="28"/>
+          <w:szCs w:val="28"/>
+        </w:rPr>
+        <w:t xml:space="preserve">не </w:t>
+      </w:r>
+      <w:r>
+        <w:rPr>
+          <w:sz w:val="28"/>
+          <w:szCs w:val="28"/>
+        </w:rPr>
+        <w:t>унимодальное</w:t>
+      </w:r>
+    </w:p>
+    <w:p>
+      <w:pPr>
+        <w:pStyle w:val="a7"/>
+        <w:rPr>
+          <w:sz w:val="28"/>
+          <w:szCs w:val="28"/>
+          <w:lang w:val="en-US"/>
+        </w:rPr>
+      </w:pPr>
+    </w:p>
+    <w:p>
+      <w:pPr>
+        <w:pStyle w:val="a7"/>
+        <w:rPr>
+          <w:sz w:val="28"/>
+          <w:szCs w:val="28"/>
+        </w:rPr>
+      </w:pPr>
+      <w:r>
+        <w:rPr>
+          <w:sz w:val="28"/>
+          <w:szCs w:val="28"/>
+        </w:rPr>
+        <w:t xml:space="preserve">Носитель нечеткого множества — это множество всех значений x, для которых функция принадлежности </w:t>
+      </w:r>
+      <w:proofErr w:type="spellStart"/>
+      <w:r>
+        <w:rPr>
+          <w:sz w:val="28"/>
+          <w:szCs w:val="28"/>
+        </w:rPr>
+        <w:t>mu</w:t>
+      </w:r>
+      <w:proofErr w:type="spellEnd"/>
+      <w:r>
+        <w:rPr>
+          <w:sz w:val="28"/>
+          <w:szCs w:val="28"/>
+        </w:rPr>
+        <w:t>(x) больше нуля.  В нашем случае:</w:t>
+      </w:r>
+    </w:p>
+    <w:p>
+      <w:pPr>
+        <w:pStyle w:val="a7"/>
+        <w:rPr>
+          <w:sz w:val="28"/>
+          <w:szCs w:val="28"/>
+        </w:rPr>
+      </w:pPr>
+    </w:p>
+    <w:p>
+      <w:pPr>
+        <w:pStyle w:val="a7"/>
+        <w:rPr>
+          <w:sz w:val="28"/>
+          <w:szCs w:val="28"/>
+          <w:lang w:val="en-US"/>
+        </w:rPr>
+      </w:pPr>
+      <w:proofErr w:type="spellStart"/>
+      <w:r>
+        <w:rPr>
+          <w:sz w:val="28"/>
+          <w:szCs w:val="28"/>
+        </w:rPr>
+        <w:t>Support</w:t>
+      </w:r>
+      <w:proofErr w:type="spellEnd"/>
+      <w:r>
+        <w:rPr>
+          <w:sz w:val="28"/>
+          <w:szCs w:val="28"/>
+        </w:rPr>
+        <w:t xml:space="preserve"> = {1, 5, 6, 7}</w:t>
+      </w:r>
+    </w:p>
+    <w:p>
+      <w:pPr>
+        <w:pStyle w:val="a7"/>
+        <w:rPr>
+          <w:sz w:val="28"/>
+          <w:szCs w:val="28"/>
+        </w:rPr>
+      </w:pPr>
+      <w:r>
+        <w:rPr>
+          <w:sz w:val="28"/>
+          <w:szCs w:val="28"/>
+        </w:rPr>
+        <w:lastRenderedPageBreak/>
+        <w:t>4</w:t>
+      </w:r>
+      <w:r>
+        <w:rPr>
+          <w:sz w:val="28"/>
+          <w:szCs w:val="28"/>
+        </w:rPr>
+        <w:t xml:space="preserve">.3 </w:t>
+      </w:r>
+      <w:r>
+        <w:rPr>
+          <w:sz w:val="28"/>
+          <w:szCs w:val="28"/>
+        </w:rPr>
+        <w:t>Точки перехода — это значения x, в которых функция принадлежности изменяет свой наклон (</w:t>
+      </w:r>
+      <w:proofErr w:type="gramStart"/>
+      <w:r>
+        <w:rPr>
+          <w:sz w:val="28"/>
+          <w:szCs w:val="28"/>
+        </w:rPr>
+        <w:t>из</w:t>
+      </w:r>
+      <w:proofErr w:type="gramEnd"/>
+      <w:r>
+        <w:rPr>
+          <w:sz w:val="28"/>
+          <w:szCs w:val="28"/>
+        </w:rPr>
+        <w:t xml:space="preserve"> возрастающего на убывающий или наоборот).  В нашем случае:</w:t>
+      </w:r>
+    </w:p>
+    <w:p>
+      <w:pPr>
+        <w:pStyle w:val="a7"/>
+        <w:rPr>
+          <w:sz w:val="28"/>
+          <w:szCs w:val="28"/>
+        </w:rPr>
+      </w:pPr>
+    </w:p>
+    <w:p>
+      <w:pPr>
+        <w:pStyle w:val="a7"/>
+        <w:rPr>
+          <w:sz w:val="28"/>
+          <w:szCs w:val="28"/>
+        </w:rPr>
+      </w:pPr>
+      <w:r>
+        <w:rPr>
+          <w:sz w:val="28"/>
+          <w:szCs w:val="28"/>
+        </w:rPr>
+        <w:t xml:space="preserve">Точка перехода </w:t>
+      </w:r>
+      <w:r>
+        <w:rPr>
+          <w:sz w:val="28"/>
+          <w:szCs w:val="28"/>
+        </w:rPr>
+        <w:t>1</w:t>
+      </w:r>
+      <w:r>
+        <w:rPr>
+          <w:sz w:val="28"/>
+          <w:szCs w:val="28"/>
+        </w:rPr>
+        <w:t xml:space="preserve">: x = </w:t>
+      </w:r>
+      <w:r>
+        <w:rPr>
+          <w:sz w:val="28"/>
+          <w:szCs w:val="28"/>
+        </w:rPr>
+        <w:t>1</w:t>
+      </w:r>
+      <w:r>
+        <w:rPr>
+          <w:sz w:val="28"/>
+          <w:szCs w:val="28"/>
+        </w:rPr>
+        <w:t xml:space="preserve">. </w:t>
+      </w:r>
+    </w:p>
+    <w:p>
+      <w:pPr>
+        <w:pStyle w:val="a7"/>
+        <w:rPr>
+          <w:sz w:val="28"/>
+          <w:szCs w:val="28"/>
+        </w:rPr>
+      </w:pPr>
+      <w:r>
+        <w:rPr>
+          <w:sz w:val="28"/>
+          <w:szCs w:val="28"/>
+        </w:rPr>
+        <w:t xml:space="preserve">Точка перехода 2: x = </w:t>
+      </w:r>
+      <w:r>
+        <w:rPr>
+          <w:sz w:val="28"/>
+          <w:szCs w:val="28"/>
+        </w:rPr>
+        <w:t>7</w:t>
+      </w:r>
+      <w:r>
+        <w:rPr>
+          <w:sz w:val="28"/>
+          <w:szCs w:val="28"/>
+        </w:rPr>
+        <w:t xml:space="preserve">. </w:t>
+      </w:r>
+    </w:p>
+    <w:p>
+      <w:pPr>
+        <w:pStyle w:val="a7"/>
+        <w:rPr>
+          <w:sz w:val="28"/>
+          <w:szCs w:val="28"/>
+        </w:rPr>
+      </w:pPr>
+      <w:r>
+        <w:rPr>
+          <w:sz w:val="28"/>
+          <w:szCs w:val="28"/>
+        </w:rPr>
+        <w:t xml:space="preserve">Точка перехода 2: x = 5. </w:t>
+      </w:r>
+    </w:p>
+    <w:p>
+      <w:pPr>
+        <w:pStyle w:val="a7"/>
+        <w:rPr>
+          <w:sz w:val="28"/>
+          <w:szCs w:val="28"/>
+        </w:rPr>
+      </w:pPr>
+    </w:p>
+    <w:p>
+      <w:pPr>
+        <w:pStyle w:val="a7"/>
+        <w:rPr>
+          <w:sz w:val="28"/>
+          <w:szCs w:val="28"/>
+        </w:rPr>
+      </w:pPr>
+      <w:r>
+        <w:rPr>
+          <w:sz w:val="28"/>
+          <w:szCs w:val="28"/>
+        </w:rPr>
+        <w:t>Таким образом, точки</w:t>
+      </w:r>
+      <w:r>
+        <w:rPr>
+          <w:sz w:val="28"/>
+          <w:szCs w:val="28"/>
+        </w:rPr>
+        <w:t xml:space="preserve"> перехода нечеткого множества "Выходной день" - это 1,</w:t>
+      </w:r>
+      <w:r>
+        <w:rPr>
+          <w:sz w:val="28"/>
+          <w:szCs w:val="28"/>
+        </w:rPr>
+        <w:t xml:space="preserve"> 5</w:t>
+      </w:r>
+      <w:r>
+        <w:rPr>
+          <w:sz w:val="28"/>
+          <w:szCs w:val="28"/>
+        </w:rPr>
+        <w:t>, 7</w:t>
+      </w:r>
+      <w:r>
+        <w:rPr>
+          <w:sz w:val="28"/>
+          <w:szCs w:val="28"/>
+        </w:rPr>
+        <w:t>.</w:t>
+      </w:r>
+    </w:p>
+    <w:p>
+      <w:pPr>
+        <w:rPr>
+          <w:sz w:val="28"/>
+          <w:szCs w:val="28"/>
+        </w:rPr>
+      </w:pPr>
+    </w:p>
+    <w:p>
+      <w:pPr>
+        <w:pStyle w:val="a4"/>
+        <w:numPr>
+          <w:ilvl w:val="1"/>
+          <w:numId w:val="7"/>
+        </w:numPr>
+        <w:spacing w:before="0" w:beforeAutospacing="0" w:after="0" w:afterAutospacing="0"/>
+        <w:jc w:val="both"/>
+        <w:textAlignment w:val="baseline"/>
+        <w:rPr>
+          <w:color w:val="000000"/>
+          <w:sz w:val="28"/>
+          <w:szCs w:val="28"/>
+        </w:rPr>
+      </w:pPr>
+      <w:r>
+        <w:rPr>
+          <w:color w:val="000000"/>
+          <w:sz w:val="28"/>
+          <w:szCs w:val="28"/>
+        </w:rPr>
+        <w:t xml:space="preserve"> </w:t>
+      </w:r>
+      <w:r>
+        <w:rPr>
+          <w:color w:val="000000"/>
+          <w:sz w:val="28"/>
+          <w:szCs w:val="28"/>
+        </w:rPr>
+        <w:t>Функция определения нечеткого множества «Выходной день»</w:t>
+      </w:r>
+    </w:p>
+    <w:p>
+      <w:pPr>
+        <w:jc w:val="center"/>
+        <w:rPr>
+          <w:sz w:val="28"/>
+          <w:szCs w:val="28"/>
+        </w:rPr>
+      </w:pPr>
+      <w:r>
+        <w:rPr>
+          <w:sz w:val="28"/>
+          <w:szCs w:val="28"/>
+        </w:rPr>
+        <w:drawing>
+          <wp:inline distT="0" distB="0" distL="0" distR="0" wp14:anchorId="405F7B85" wp14:editId="22945E25">
+            <wp:extent cx="4355117" cy="4067175"/>
+            <wp:effectExtent l="0" t="0" r="7620" b="0"/>
+            <wp:docPr id="11" name="Рисунок 11"/>
+            <wp:cNvGraphicFramePr>
+              <a:graphicFrameLocks xmlns:a="http://schemas.openxmlformats.org/drawingml/2006/main" noChangeAspect="1"/>
+            </wp:cNvGraphicFramePr>
+            <a:graphic xmlns:a="http://schemas.openxmlformats.org/drawingml/2006/main">
+              <a:graphicData uri="http://schemas.openxmlformats.org/drawingml/2006/picture">
+                <pic:pic xmlns:pic="http://schemas.openxmlformats.org/drawingml/2006/picture">
+                  <pic:nvPicPr>
+                    <pic:cNvPr id="0" name=""/>
+                    <pic:cNvPicPr/>
+                  </pic:nvPicPr>
+                  <pic:blipFill>
+                    <a:blip r:embed="rId10"/>
+                    <a:stretch>
+                      <a:fillRect/>
+                    </a:stretch>
+                  </pic:blipFill>
+                  <pic:spPr>
+                    <a:xfrm>
+                      <a:off x="0" y="0"/>
+                      <a:ext cx="4350681" cy="4063033"/>
+                    </a:xfrm>
+                    <a:prstGeom prst="rect">
+                      <a:avLst/>
+                    </a:prstGeom>
+                  </pic:spPr>
+                </pic:pic>
+              </a:graphicData>
+            </a:graphic>
+          </wp:inline>
+        </w:drawing>
+      </w:r>
+    </w:p>
+    <w:p>
+      <w:pPr>
+        <w:jc w:val="center"/>
+        <w:rPr>
+          <w:sz w:val="28"/>
+          <w:szCs w:val="28"/>
+        </w:rPr>
+      </w:pPr>
+      <w:r>
+        <w:rPr>
+          <w:sz w:val="28"/>
+          <w:szCs w:val="28"/>
+        </w:rPr>
+        <w:lastRenderedPageBreak/>
+        <w:drawing>
+          <wp:inline distT="0" distB="0" distL="0" distR="0" wp14:anchorId="5FFC846E" wp14:editId="191A2D44">
+            <wp:extent cx="5654530" cy="4359018"/>
+            <wp:effectExtent l="0" t="0" r="3810" b="3810"/>
+            <wp:docPr id="12" name="Рисунок 12"/>
+            <wp:cNvGraphicFramePr>
+              <a:graphicFrameLocks xmlns:a="http://schemas.openxmlformats.org/drawingml/2006/main" noChangeAspect="1"/>
+            </wp:cNvGraphicFramePr>
+            <a:graphic xmlns:a="http://schemas.openxmlformats.org/drawingml/2006/main">
+              <a:graphicData uri="http://schemas.openxmlformats.org/drawingml/2006/picture">
+                <pic:pic xmlns:pic="http://schemas.openxmlformats.org/drawingml/2006/picture">
+                  <pic:nvPicPr>
+                    <pic:cNvPr id="0" name=""/>
+                    <pic:cNvPicPr/>
+                  </pic:nvPicPr>
+                  <pic:blipFill>
+                    <a:blip r:embed="rId11"/>
+                    <a:stretch>
+                      <a:fillRect/>
+                    </a:stretch>
+                  </pic:blipFill>
+                  <pic:spPr>
+                    <a:xfrm>
+                      <a:off x="0" y="0"/>
+                      <a:ext cx="5654530" cy="4359018"/>
+                    </a:xfrm>
+                    <a:prstGeom prst="rect">
+                      <a:avLst/>
+                    </a:prstGeom>
+                  </pic:spPr>
+                </pic:pic>
+              </a:graphicData>
+            </a:graphic>
+          </wp:inline>
+        </w:drawing>
+      </w:r>
+    </w:p>
+    <w:p>
+      <w:pPr>
+        <w:ind w:left="360"/>
+        <w:rPr>
+          <w:sz w:val="28"/>
+          <w:szCs w:val="28"/>
+        </w:rPr>
+      </w:pPr>
+      <w:r>
+        <w:rPr>
+          <w:sz w:val="28"/>
+          <w:szCs w:val="28"/>
+        </w:rPr>
+        <w:t>5.2</w:t>
+      </w:r>
+      <w:r>
+        <w:rPr>
+          <w:sz w:val="28"/>
+          <w:szCs w:val="28"/>
+        </w:rPr>
+        <w:t xml:space="preserve"> Высота, нормальность и </w:t>
+      </w:r>
+      <w:proofErr w:type="spellStart"/>
+      <w:r>
+        <w:rPr>
+          <w:sz w:val="28"/>
+          <w:szCs w:val="28"/>
+        </w:rPr>
+        <w:t>унимода</w:t>
       </w:r>
       <w:bookmarkStart w:id="0" w:name="_GoBack"/>
       <w:bookmarkEnd w:id="0"/>
@@ -1249,7 +2457,31 @@
           <w:sz w:val="28"/>
           <w:szCs w:val="28"/>
         </w:rPr>
-        <w:t xml:space="preserve">принадлежности. В данном случае,  </w:t>
+        <w:t>льность</w:t>
+      </w:r>
+      <w:proofErr w:type="spellEnd"/>
+      <w:r>
+        <w:rPr>
+          <w:sz w:val="28"/>
+          <w:szCs w:val="28"/>
+        </w:rPr>
+        <w:t>:</w:t>
+      </w:r>
+    </w:p>
+    <w:p>
+      <w:pPr>
+        <w:pStyle w:val="a7"/>
+        <w:rPr>
+          <w:sz w:val="28"/>
+          <w:szCs w:val="28"/>
+        </w:rPr>
+      </w:pPr>
+      <w:r>
+        <w:rPr>
+          <w:sz w:val="28"/>
+          <w:szCs w:val="28"/>
+        </w:rPr>
+        <w:t xml:space="preserve">Высота: Высота нечеткого множества — это максимальное значение функции принадлежности. В данном случае,  </w:t>
       </w:r>
       <w:proofErr w:type="spellStart"/>
       <w:r>
@@ -1281,7 +2513,59 @@
           <w:sz w:val="28"/>
           <w:szCs w:val="28"/>
         </w:rPr>
-        <w:t>(x)) = 1.  Функция достигает значения 1 в интервале 3 &lt; x &lt;= 5.</w:t>
+        <w:t>(x)) = 1.  Функция до</w:t>
+      </w:r>
+      <w:r>
+        <w:rPr>
+          <w:sz w:val="28"/>
+          <w:szCs w:val="28"/>
+        </w:rPr>
+        <w:t xml:space="preserve">стигает значения 1 в интервале </w:t>
+      </w:r>
+      <w:r>
+        <w:rPr>
+          <w:sz w:val="28"/>
+          <w:szCs w:val="28"/>
+          <w:lang w:val="en-US"/>
+        </w:rPr>
+        <w:t>1</w:t>
+      </w:r>
+      <w:r>
+        <w:rPr>
+          <w:sz w:val="28"/>
+          <w:szCs w:val="28"/>
+        </w:rPr>
+        <w:t xml:space="preserve"> &lt;</w:t>
+      </w:r>
+      <w:r>
+        <w:rPr>
+          <w:sz w:val="28"/>
+          <w:szCs w:val="28"/>
+          <w:lang w:val="en-US"/>
+        </w:rPr>
+        <w:t>=</w:t>
+      </w:r>
+      <w:r>
+        <w:rPr>
+          <w:sz w:val="28"/>
+          <w:szCs w:val="28"/>
+        </w:rPr>
+        <w:t xml:space="preserve"> x &lt;= </w:t>
+      </w:r>
+      <w:r>
+        <w:rPr>
+          <w:sz w:val="28"/>
+          <w:szCs w:val="28"/>
+          <w:lang w:val="en-US"/>
+        </w:rPr>
+        <w:t>1</w:t>
+      </w:r>
+      <w:r>
+        <w:rPr>
+          <w:sz w:val="28"/>
+          <w:szCs w:val="28"/>
+        </w:rPr>
+        <w:t>.</w:t>
       </w:r>
     </w:p>
     <w:p>
@@ -1306,17 +2590,99 @@
           <w:sz w:val="28"/>
           <w:szCs w:val="28"/>
         </w:rPr>
-        <w:t xml:space="preserve">Нормальность: Нечеткое множество называется нормальным, если его высота равна 1.  Так как высота нашего множества равна 1, оно </w:t>
-      </w:r>
+        <w:t>Нормальность: Нечеткое множество называется нормальным, если его высота равна 1.  Так как высота нашего множества равна 1, оно нормально.</w:t>
+      </w:r>
+    </w:p>
+    <w:p>
+      <w:pPr>
+        <w:pStyle w:val="a7"/>
+        <w:rPr>
+          <w:sz w:val="28"/>
+          <w:szCs w:val="28"/>
+        </w:rPr>
+      </w:pPr>
+    </w:p>
+    <w:p>
+      <w:pPr>
+        <w:pStyle w:val="a7"/>
+        <w:rPr>
+          <w:sz w:val="28"/>
+          <w:szCs w:val="28"/>
+          <w:lang w:val="en-US"/>
+        </w:rPr>
+      </w:pPr>
       <w:proofErr w:type="spellStart"/>
       <w:r>
         <w:rPr>
           <w:sz w:val="28"/>
           <w:szCs w:val="28"/>
         </w:rPr>
-        <w:t>нормально.</w:t>
+        <w:t>Унимодальность</w:t>
       </w:r>
       <w:proofErr w:type="spellEnd"/>
+      <w:r>
+        <w:rPr>
+          <w:sz w:val="28"/>
+          <w:szCs w:val="28"/>
+        </w:rPr>
+        <w:t>: Нечеткое множество является унимодальным, если у него есть только один пик (максимум) функции принадлежности.  В нашем случае,  ф</w:t>
+      </w:r>
+      <w:r>
+        <w:rPr>
+          <w:sz w:val="28"/>
+          <w:szCs w:val="28"/>
+        </w:rPr>
+        <w:t>ункция принадлежности имеет несколько</w:t>
+      </w:r>
+      <w:r>
+        <w:rPr>
+          <w:sz w:val="28"/>
+          <w:szCs w:val="28"/>
+        </w:rPr>
+        <w:t xml:space="preserve"> пик</w:t>
+      </w:r>
+      <w:r>
+        <w:rPr>
+          <w:sz w:val="28"/>
+          <w:szCs w:val="28"/>
+        </w:rPr>
+        <w:t>ов в интервале 6</w:t>
+      </w:r>
+      <w:r>
+        <w:rPr>
+          <w:sz w:val="28"/>
+          <w:szCs w:val="28"/>
+        </w:rPr>
+        <w:t>.5</w:t>
+      </w:r>
+      <w:r>
+        <w:rPr>
+          <w:sz w:val="28"/>
+          <w:szCs w:val="28"/>
+        </w:rPr>
+        <w:t xml:space="preserve"> &lt;</w:t>
+      </w:r>
+      <w:r>
+        <w:rPr>
+          <w:sz w:val="28"/>
+          <w:szCs w:val="28"/>
+        </w:rPr>
+        <w:t xml:space="preserve"> x &lt;= </w:t>
+      </w:r>
+      <w:r>
+        <w:rPr>
+          <w:sz w:val="28"/>
+          <w:szCs w:val="28"/>
+        </w:rPr>
+        <w:t>7</w:t>
+      </w:r>
+      <w:r>
+        <w:rPr>
+          <w:sz w:val="28"/>
+          <w:szCs w:val="28"/>
+        </w:rPr>
+        <w:t>. Следовательно, множество унимодальное.</w:t>
+      </w:r>
     </w:p>
     <w:p>
       <w:pPr>
@@ -1324,6 +2690,7 @@
         <w:rPr>
           <w:sz w:val="28"/>
           <w:szCs w:val="28"/>
+          <w:lang w:val="en-US"/>
         </w:rPr>
       </w:pPr>
     </w:p>
@@ -1335,13 +2702,20 @@
           <w:szCs w:val="28"/>
         </w:rPr>
       </w:pPr>
+      <w:r>
+        <w:rPr>
+          <w:sz w:val="28"/>
+          <w:szCs w:val="28"/>
+        </w:rPr>
+        <w:t xml:space="preserve">Носитель нечеткого множества — это множество всех значений x, для которых функция принадлежности </w:t>
+      </w:r>
       <w:proofErr w:type="spellStart"/>
       <w:r>
         <w:rPr>
           <w:sz w:val="28"/>
           <w:szCs w:val="28"/>
         </w:rPr>
-        <w:t>Унимодальность</w:t>
+        <w:t>mu</w:t>
       </w:r>
       <w:proofErr w:type="spellEnd"/>
       <w:r>
@@ -1349,29 +2723,24 @@
           <w:sz w:val="28"/>
           <w:szCs w:val="28"/>
         </w:rPr>
-        <w:t>: Нечеткое множество является унимодальным, если у него есть только один пик (максимум) функции принадлежности.  В нашем случае,  функция принадлежности имеет один пик в интервале 3 &lt; x &lt;= 5. Следовательно, множество унимодальное.</w:t>
-      </w:r>
-      <w:r>
-        <w:rPr>
-          <w:sz w:val="28"/>
-          <w:szCs w:val="28"/>
-        </w:rPr>
-        <w:t xml:space="preserve">5. </w:t>
-      </w:r>
-      <w:r>
-        <w:rPr>
-          <w:sz w:val="28"/>
-          <w:szCs w:val="28"/>
-        </w:rPr>
-        <w:t xml:space="preserve">Носитель нечеткого множества — это множество всех значений x, для которых функция принадлежности </w:t>
-      </w:r>
+        <w:t>(x) больше нуля.  В нашем случае:</w:t>
+      </w:r>
+    </w:p>
+    <w:p>
+      <w:pPr>
+        <w:pStyle w:val="a7"/>
+        <w:rPr>
+          <w:sz w:val="28"/>
+          <w:szCs w:val="28"/>
+        </w:rPr>
+      </w:pPr>
       <w:proofErr w:type="spellStart"/>
       <w:r>
         <w:rPr>
           <w:sz w:val="28"/>
           <w:szCs w:val="28"/>
         </w:rPr>
-        <w:t>mu</w:t>
+        <w:t>Support</w:t>
       </w:r>
       <w:proofErr w:type="spellEnd"/>
       <w:r>
@@ -1379,7 +2748,21 @@
           <w:sz w:val="28"/>
           <w:szCs w:val="28"/>
         </w:rPr>
-        <w:t>(x) больше нуля.  В нашем случае:</w:t>
+        <w:t xml:space="preserve"> = {1,</w:t>
+      </w:r>
+      <w:r>
+        <w:rPr>
+          <w:sz w:val="28"/>
+          <w:szCs w:val="28"/>
+        </w:rPr>
+        <w:t>2,5,6,7</w:t>
+      </w:r>
+      <w:r>
+        <w:rPr>
+          <w:sz w:val="28"/>
+          <w:szCs w:val="28"/>
+        </w:rPr>
+        <w:t>}</w:t>
       </w:r>
     </w:p>
     <w:p>
@@ -1390,6 +2773,44 @@
           <w:szCs w:val="28"/>
         </w:rPr>
       </w:pPr>
+      <w:r>
+        <w:rPr>
+          <w:sz w:val="28"/>
+          <w:szCs w:val="28"/>
+        </w:rPr>
+        <w:lastRenderedPageBreak/>
+        <w:t>5</w:t>
+      </w:r>
+      <w:r>
+        <w:rPr>
+          <w:sz w:val="28"/>
+          <w:szCs w:val="28"/>
+        </w:rPr>
+        <w:t xml:space="preserve">.3 </w:t>
+      </w:r>
+      <w:r>
+        <w:rPr>
+          <w:sz w:val="28"/>
+          <w:szCs w:val="28"/>
+        </w:rPr>
+        <w:t>Точки перехода — это значения x, в которых функция принадлежности изменяет свой наклон (</w:t>
+      </w:r>
+      <w:proofErr w:type="gramStart"/>
+      <w:r>
+        <w:rPr>
+          <w:sz w:val="28"/>
+          <w:szCs w:val="28"/>
+        </w:rPr>
+        <w:t>из</w:t>
+      </w:r>
+      <w:proofErr w:type="gramEnd"/>
+      <w:r>
+        <w:rPr>
+          <w:sz w:val="28"/>
+          <w:szCs w:val="28"/>
+        </w:rPr>
+        <w:t xml:space="preserve"> возрастающего на убывающий или наоборот).  В нашем случае:</w:t>
+      </w:r>
     </w:p>
     <w:p>
       <w:pPr>
@@ -1399,64 +2820,49 @@
           <w:szCs w:val="28"/>
         </w:rPr>
       </w:pPr>
-      <w:proofErr w:type="spellStart"/>
-      <w:r>
-        <w:rPr>
-          <w:sz w:val="28"/>
-          <w:szCs w:val="28"/>
-        </w:rPr>
-        <w:t>Support</w:t>
-      </w:r>
-      <w:proofErr w:type="spellEnd"/>
-      <w:r>
-        <w:rPr>
-          <w:sz w:val="28"/>
-          <w:szCs w:val="28"/>
-        </w:rPr>
-        <w:t xml:space="preserve"> = {1, 2, 3, 4, 5, 6, 7}  (или [1,7] в интервальном представлении)</w:t>
-      </w:r>
     </w:p>
     <w:p>
       <w:pPr>
         <w:pStyle w:val="a7"/>
-        <w:numPr>
-          <w:ilvl w:val="0"/>
-          <w:numId w:val="3"/>
-        </w:numPr>
-        <w:rPr>
-          <w:sz w:val="28"/>
-          <w:szCs w:val="28"/>
-        </w:rPr>
-      </w:pPr>
-      <w:r>
-        <w:rPr>
-          <w:sz w:val="28"/>
-          <w:szCs w:val="28"/>
-        </w:rPr>
-        <w:t>Т</w:t>
-      </w:r>
-      <w:r>
-        <w:rPr>
-          <w:sz w:val="28"/>
-          <w:szCs w:val="28"/>
-        </w:rPr>
-        <w:t>очки перехода — это значения x, в которых функция принадлежности изменяет свой наклон (</w:t>
-      </w:r>
-      <w:proofErr w:type="gramStart"/>
-      <w:r>
-        <w:rPr>
-          <w:sz w:val="28"/>
-          <w:szCs w:val="28"/>
-        </w:rPr>
-        <w:t>из</w:t>
-      </w:r>
-      <w:proofErr w:type="gramEnd"/>
-      <w:r>
-        <w:rPr>
-          <w:sz w:val="28"/>
-          <w:szCs w:val="28"/>
-        </w:rPr>
-        <w:t xml:space="preserve"> возрастающего на убывающий или наоборот).  В нашем случае:</w:t>
+        <w:rPr>
+          <w:sz w:val="28"/>
+          <w:szCs w:val="28"/>
+        </w:rPr>
+      </w:pPr>
+      <w:r>
+        <w:rPr>
+          <w:sz w:val="28"/>
+          <w:szCs w:val="28"/>
+        </w:rPr>
+        <w:t xml:space="preserve">Точка перехода </w:t>
+      </w:r>
+      <w:r>
+        <w:rPr>
+          <w:sz w:val="28"/>
+          <w:szCs w:val="28"/>
+        </w:rPr>
+        <w:t>1</w:t>
+      </w:r>
+      <w:r>
+        <w:rPr>
+          <w:sz w:val="28"/>
+          <w:szCs w:val="28"/>
+        </w:rPr>
+        <w:t xml:space="preserve">: x = </w:t>
+      </w:r>
+      <w:r>
+        <w:rPr>
+          <w:sz w:val="28"/>
+          <w:szCs w:val="28"/>
+        </w:rPr>
+        <w:t>1</w:t>
+      </w:r>
+      <w:r>
+        <w:rPr>
+          <w:sz w:val="28"/>
+          <w:szCs w:val="28"/>
+        </w:rPr>
+        <w:t xml:space="preserve">. </w:t>
       </w:r>
     </w:p>
     <w:p>
@@ -1467,6 +2873,27 @@
           <w:szCs w:val="28"/>
         </w:rPr>
       </w:pPr>
+      <w:r>
+        <w:rPr>
+          <w:sz w:val="28"/>
+          <w:szCs w:val="28"/>
+        </w:rPr>
+        <w:t xml:space="preserve">Точка перехода 2: x = </w:t>
+      </w:r>
+      <w:r>
+        <w:rPr>
+          <w:sz w:val="28"/>
+          <w:szCs w:val="28"/>
+        </w:rPr>
+        <w:t>3</w:t>
+      </w:r>
+      <w:r>
+        <w:rPr>
+          <w:sz w:val="28"/>
+          <w:szCs w:val="28"/>
+        </w:rPr>
+        <w:t xml:space="preserve">. </w:t>
+      </w:r>
     </w:p>
     <w:p>
       <w:pPr>
@@ -1481,7 +2908,21 @@
           <w:sz w:val="28"/>
           <w:szCs w:val="28"/>
         </w:rPr>
-        <w:t>Точка перехода 1: x = 1.5. Здесь функция принадлежности переходит от возрастания к постоянному значению 1.</w:t>
+        <w:t xml:space="preserve">Точка перехода </w:t>
+      </w:r>
+      <w:r>
+        <w:rPr>
+          <w:sz w:val="28"/>
+          <w:szCs w:val="28"/>
+        </w:rPr>
+        <w:t>3</w:t>
+      </w:r>
+      <w:r>
+        <w:rPr>
+          <w:sz w:val="28"/>
+          <w:szCs w:val="28"/>
+        </w:rPr>
+        <w:t xml:space="preserve">: x = 5. </w:t>
       </w:r>
     </w:p>
     <w:p>
@@ -1492,13 +2933,6 @@
           <w:szCs w:val="28"/>
         </w:rPr>
       </w:pPr>
-      <w:r>
-        <w:rPr>
-          <w:sz w:val="28"/>
-          <w:szCs w:val="28"/>
-        </w:rPr>
-        <w:t>Точка перехода 2: x = 5.  Здесь функция принадлежности переходит от постоянного значения 1 к убыванию.</w:t>
-      </w:r>
     </w:p>
     <w:p>
       <w:pPr>
@@ -1508,22 +2942,56 @@
           <w:szCs w:val="28"/>
         </w:rPr>
       </w:pPr>
-    </w:p>
-    <w:p>
-      <w:pPr>
-        <w:pStyle w:val="a7"/>
-        <w:rPr>
-          <w:sz w:val="28"/>
-          <w:szCs w:val="28"/>
-        </w:rPr>
-      </w:pPr>
-      <w:r>
-        <w:rPr>
-          <w:sz w:val="28"/>
-          <w:szCs w:val="28"/>
-        </w:rPr>
-        <w:t>Таким образом, точки перехода нечеткого множества "Рабочий день" - это 1.5 и 5.</w:t>
-      </w:r>
+      <w:r>
+        <w:rPr>
+          <w:sz w:val="28"/>
+          <w:szCs w:val="28"/>
+        </w:rPr>
+        <w:t>Таким образом, точки</w:t>
+      </w:r>
+      <w:r>
+        <w:rPr>
+          <w:sz w:val="28"/>
+          <w:szCs w:val="28"/>
+        </w:rPr>
+        <w:t xml:space="preserve"> перехода нечеткого множества "Выходной день" - это 1,</w:t>
+      </w:r>
+      <w:r>
+        <w:rPr>
+          <w:sz w:val="28"/>
+          <w:szCs w:val="28"/>
+        </w:rPr>
+        <w:t xml:space="preserve"> </w:t>
+      </w:r>
+      <w:r>
+        <w:rPr>
+          <w:sz w:val="28"/>
+          <w:szCs w:val="28"/>
+        </w:rPr>
+        <w:t>3</w:t>
+      </w:r>
+      <w:r>
+        <w:rPr>
+          <w:sz w:val="28"/>
+          <w:szCs w:val="28"/>
+        </w:rPr>
+        <w:t>, 7</w:t>
+      </w:r>
+      <w:r>
+        <w:rPr>
+          <w:sz w:val="28"/>
+          <w:szCs w:val="28"/>
+        </w:rPr>
+        <w:t>.</w:t>
+      </w:r>
+    </w:p>
+    <w:p>
+      <w:pPr>
+        <w:rPr>
+          <w:sz w:val="28"/>
+          <w:szCs w:val="28"/>
+        </w:rPr>
+      </w:pPr>
     </w:p>
     <w:sectPr>
       <w:pgSz w:w="11906" w:h="16838"/>
@@ -1539,9 +3007,9 @@
 <w:numbering xmlns:wpc="http://schemas.microsoft.com/office/word/2010/wordprocessingCanvas" xmlns:mc="http://schemas.openxmlformats.org/markup-compatibility/2006" xmlns:o="urn:schemas-microsoft-com:office:office" xmlns:r="http://schemas.openxmlformats.org/officeDocument/2006/relationships" xmlns:m="http://schemas.openxmlformats.org/officeDocument/2006/math" xmlns:v="urn:schemas-microsoft-com:vml" xmlns:wp14="http://schemas.microsoft.com/office/word/2010/wordprocessingDrawing" xmlns:wp="http://schemas.openxmlformats.org/drawingml/2006/wordprocessingDrawing" xmlns:w10="urn:schemas-microsoft-com:office:word" xmlns:w="http://schemas.openxmlformats.org/wordprocessingml/2006/main" xmlns:w14="http://schemas.microsoft.com/office/word/2010/wordml" xmlns:wpg="http://schemas.microsoft.com/office/word/2010/wordprocessingGroup" xmlns:wpi="http://schemas.microsoft.com/office/word/2010/wordprocessingInk" xmlns:wne="http://schemas.microsoft.com/office/word/2006/wordml" xmlns:wps="http://schemas.microsoft.com/office/word/2010/wordprocessingShape" mc:Ignorable="w14 wp14">
   <w:abstractNum w:abstractNumId="0">
     <w:nsid w:val="16990D85"/>
-    <w:multiLevelType w:val="hybridMultilevel"/>
-    <w:tmpl w:val="84F89CF0"/>
-    <w:lvl w:ilvl="0" w:tplc="0419000F">
+    <w:multiLevelType w:val="multilevel"/>
+    <w:tmpl w:val="77B26E1A"/>
+    <w:lvl w:ilvl="0">
       <w:start w:val="1"/>
       <w:numFmt w:val="decimal"/>
       <w:lvlText w:val="%1."/>
@@ -1553,77 +3021,109 @@
         <w:rFonts w:hint="default"/>
       </w:rPr>
     </w:lvl>
-    <w:lvl w:ilvl="1" w:tplc="04190019" w:tentative="1">
-      <w:start w:val="1"/>
-      <w:numFmt w:val="lowerLetter"/>
-      <w:lvlText w:val="%2."/>
-      <w:lvlJc w:val="left"/>
-      <w:pPr>
-        <w:ind w:left="1440" w:hanging="360"/>
-      </w:pPr>
-    </w:lvl>
-    <w:lvl w:ilvl="2" w:tplc="0419001B" w:tentative="1">
-      <w:start w:val="1"/>
-      <w:numFmt w:val="lowerRoman"/>
-      <w:lvlText w:val="%3."/>
-      <w:lvlJc w:val="right"/>
-      <w:pPr>
-        <w:ind w:left="2160" w:hanging="180"/>
-      </w:pPr>
-    </w:lvl>
-    <w:lvl w:ilvl="3" w:tplc="0419000F" w:tentative="1">
-      <w:start w:val="1"/>
+    <w:lvl w:ilvl="1">
+      <w:start w:val="2"/>
       <w:numFmt w:val="decimal"/>
-      <w:lvlText w:val="%4."/>
-      <w:lvlJc w:val="left"/>
-      <w:pPr>
-        <w:ind w:left="2880" w:hanging="360"/>
-      </w:pPr>
-    </w:lvl>
-    <w:lvl w:ilvl="4" w:tplc="04190019" w:tentative="1">
-      <w:start w:val="1"/>
-      <w:numFmt w:val="lowerLetter"/>
-      <w:lvlText w:val="%5."/>
-      <w:lvlJc w:val="left"/>
-      <w:pPr>
-        <w:ind w:left="3600" w:hanging="360"/>
-      </w:pPr>
-    </w:lvl>
-    <w:lvl w:ilvl="5" w:tplc="0419001B" w:tentative="1">
-      <w:start w:val="1"/>
-      <w:numFmt w:val="lowerRoman"/>
-      <w:lvlText w:val="%6."/>
-      <w:lvlJc w:val="right"/>
-      <w:pPr>
-        <w:ind w:left="4320" w:hanging="180"/>
-      </w:pPr>
-    </w:lvl>
-    <w:lvl w:ilvl="6" w:tplc="0419000F" w:tentative="1">
+      <w:isLgl/>
+      <w:lvlText w:val="%1.%2"/>
+      <w:lvlJc w:val="left"/>
+      <w:pPr>
+        <w:ind w:left="720" w:hanging="360"/>
+      </w:pPr>
+      <w:rPr>
+        <w:rFonts w:hint="default"/>
+      </w:rPr>
+    </w:lvl>
+    <w:lvl w:ilvl="2">
       <w:start w:val="1"/>
       <w:numFmt w:val="decimal"/>
-      <w:lvlText w:val="%7."/>
-      <w:lvlJc w:val="left"/>
-      <w:pPr>
-        <w:ind w:left="5040" w:hanging="360"/>
-      </w:pPr>
-    </w:lvl>
-    <w:lvl w:ilvl="7" w:tplc="04190019" w:tentative="1">
-      <w:start w:val="1"/>
-      <w:numFmt w:val="lowerLetter"/>
-      <w:lvlText w:val="%8."/>
-      <w:lvlJc w:val="left"/>
-      <w:pPr>
-        <w:ind w:left="5760" w:hanging="360"/>
-      </w:pPr>
-    </w:lvl>
-    <w:lvl w:ilvl="8" w:tplc="0419001B" w:tentative="1">
-      <w:start w:val="1"/>
-      <w:numFmt w:val="lowerRoman"/>
-      <w:lvlText w:val="%9."/>
-      <w:lvlJc w:val="right"/>
-      <w:pPr>
-        <w:ind w:left="6480" w:hanging="180"/>
-      </w:pPr>
+      <w:isLgl/>
+      <w:lvlText w:val="%1.%2.%3"/>
+      <w:lvlJc w:val="left"/>
+      <w:pPr>
+        <w:ind w:left="1080" w:hanging="720"/>
+      </w:pPr>
+      <w:rPr>
+        <w:rFonts w:hint="default"/>
+      </w:rPr>
+    </w:lvl>
+    <w:lvl w:ilvl="3">
+      <w:start w:val="1"/>
+      <w:numFmt w:val="decimal"/>
+      <w:isLgl/>
+      <w:lvlText w:val="%1.%2.%3.%4"/>
+      <w:lvlJc w:val="left"/>
+      <w:pPr>
+        <w:ind w:left="1440" w:hanging="1080"/>
+      </w:pPr>
+      <w:rPr>
+        <w:rFonts w:hint="default"/>
+      </w:rPr>
+    </w:lvl>
+    <w:lvl w:ilvl="4">
+      <w:start w:val="1"/>
+      <w:numFmt w:val="decimal"/>
+      <w:isLgl/>
+      <w:lvlText w:val="%1.%2.%3.%4.%5"/>
+      <w:lvlJc w:val="left"/>
+      <w:pPr>
+        <w:ind w:left="1440" w:hanging="1080"/>
+      </w:pPr>
+      <w:rPr>
+        <w:rFonts w:hint="default"/>
+      </w:rPr>
+    </w:lvl>
+    <w:lvl w:ilvl="5">
+      <w:start w:val="1"/>
+      <w:numFmt w:val="decimal"/>
+      <w:isLgl/>
+      <w:lvlText w:val="%1.%2.%3.%4.%5.%6"/>
+      <w:lvlJc w:val="left"/>
+      <w:pPr>
+        <w:ind w:left="1800" w:hanging="1440"/>
+      </w:pPr>
+      <w:rPr>
+        <w:rFonts w:hint="default"/>
+      </w:rPr>
+    </w:lvl>
+    <w:lvl w:ilvl="6">
+      <w:start w:val="1"/>
+      <w:numFmt w:val="decimal"/>
+      <w:isLgl/>
+      <w:lvlText w:val="%1.%2.%3.%4.%5.%6.%7"/>
+      <w:lvlJc w:val="left"/>
+      <w:pPr>
+        <w:ind w:left="1800" w:hanging="1440"/>
+      </w:pPr>
+      <w:rPr>
+        <w:rFonts w:hint="default"/>
+      </w:rPr>
+    </w:lvl>
+    <w:lvl w:ilvl="7">
+      <w:start w:val="1"/>
+      <w:numFmt w:val="decimal"/>
+      <w:isLgl/>
+      <w:lvlText w:val="%1.%2.%3.%4.%5.%6.%7.%8"/>
+      <w:lvlJc w:val="left"/>
+      <w:pPr>
+        <w:ind w:left="2160" w:hanging="1800"/>
+      </w:pPr>
+      <w:rPr>
+        <w:rFonts w:hint="default"/>
+      </w:rPr>
+    </w:lvl>
+    <w:lvl w:ilvl="8">
+      <w:start w:val="1"/>
+      <w:numFmt w:val="decimal"/>
+      <w:isLgl/>
+      <w:lvlText w:val="%1.%2.%3.%4.%5.%6.%7.%8.%9"/>
+      <w:lvlJc w:val="left"/>
+      <w:pPr>
+        <w:ind w:left="2520" w:hanging="2160"/>
+      </w:pPr>
+      <w:rPr>
+        <w:rFonts w:hint="default"/>
+      </w:rPr>
     </w:lvl>
   </w:abstractNum>
   <w:abstractNum w:abstractNumId="1">
@@ -1921,6 +3421,458 @@
       <w:rPr>
         <w:rFonts w:ascii="Wingdings" w:hAnsi="Wingdings" w:hint="default"/>
         <w:sz w:val="20"/>
+      </w:rPr>
+    </w:lvl>
+  </w:abstractNum>
+  <w:abstractNum w:abstractNumId="3">
+    <w:nsid w:val="3CC3476E"/>
+    <w:multiLevelType w:val="multilevel"/>
+    <w:tmpl w:val="F49C9A4C"/>
+    <w:lvl w:ilvl="0">
+      <w:start w:val="3"/>
+      <w:numFmt w:val="decimal"/>
+      <w:lvlText w:val="%1"/>
+      <w:lvlJc w:val="left"/>
+      <w:pPr>
+        <w:ind w:left="360" w:hanging="360"/>
+      </w:pPr>
+      <w:rPr>
+        <w:rFonts w:hint="default"/>
+      </w:rPr>
+    </w:lvl>
+    <w:lvl w:ilvl="1">
+      <w:start w:val="1"/>
+      <w:numFmt w:val="decimal"/>
+      <w:lvlText w:val="%1.%2"/>
+      <w:lvlJc w:val="left"/>
+      <w:pPr>
+        <w:ind w:left="720" w:hanging="360"/>
+      </w:pPr>
+      <w:rPr>
+        <w:rFonts w:hint="default"/>
+      </w:rPr>
+    </w:lvl>
+    <w:lvl w:ilvl="2">
+      <w:start w:val="1"/>
+      <w:numFmt w:val="decimal"/>
+      <w:lvlText w:val="%1.%2.%3"/>
+      <w:lvlJc w:val="left"/>
+      <w:pPr>
+        <w:ind w:left="1440" w:hanging="720"/>
+      </w:pPr>
+      <w:rPr>
+        <w:rFonts w:hint="default"/>
+      </w:rPr>
+    </w:lvl>
+    <w:lvl w:ilvl="3">
+      <w:start w:val="1"/>
+      <w:numFmt w:val="decimal"/>
+      <w:lvlText w:val="%1.%2.%3.%4"/>
+      <w:lvlJc w:val="left"/>
+      <w:pPr>
+        <w:ind w:left="2160" w:hanging="1080"/>
+      </w:pPr>
+      <w:rPr>
+        <w:rFonts w:hint="default"/>
+      </w:rPr>
+    </w:lvl>
+    <w:lvl w:ilvl="4">
+      <w:start w:val="1"/>
+      <w:numFmt w:val="decimal"/>
+      <w:lvlText w:val="%1.%2.%3.%4.%5"/>
+      <w:lvlJc w:val="left"/>
+      <w:pPr>
+        <w:ind w:left="2520" w:hanging="1080"/>
+      </w:pPr>
+      <w:rPr>
+        <w:rFonts w:hint="default"/>
+      </w:rPr>
+    </w:lvl>
+    <w:lvl w:ilvl="5">
+      <w:start w:val="1"/>
+      <w:numFmt w:val="decimal"/>
+      <w:lvlText w:val="%1.%2.%3.%4.%5.%6"/>
+      <w:lvlJc w:val="left"/>
+      <w:pPr>
+        <w:ind w:left="3240" w:hanging="1440"/>
+      </w:pPr>
+      <w:rPr>
+        <w:rFonts w:hint="default"/>
+      </w:rPr>
+    </w:lvl>
+    <w:lvl w:ilvl="6">
+      <w:start w:val="1"/>
+      <w:numFmt w:val="decimal"/>
+      <w:lvlText w:val="%1.%2.%3.%4.%5.%6.%7"/>
+      <w:lvlJc w:val="left"/>
+      <w:pPr>
+        <w:ind w:left="3600" w:hanging="1440"/>
+      </w:pPr>
+      <w:rPr>
+        <w:rFonts w:hint="default"/>
+      </w:rPr>
+    </w:lvl>
+    <w:lvl w:ilvl="7">
+      <w:start w:val="1"/>
+      <w:numFmt w:val="decimal"/>
+      <w:lvlText w:val="%1.%2.%3.%4.%5.%6.%7.%8"/>
+      <w:lvlJc w:val="left"/>
+      <w:pPr>
+        <w:ind w:left="4320" w:hanging="1800"/>
+      </w:pPr>
+      <w:rPr>
+        <w:rFonts w:hint="default"/>
+      </w:rPr>
+    </w:lvl>
+    <w:lvl w:ilvl="8">
+      <w:start w:val="1"/>
+      <w:numFmt w:val="decimal"/>
+      <w:lvlText w:val="%1.%2.%3.%4.%5.%6.%7.%8.%9"/>
+      <w:lvlJc w:val="left"/>
+      <w:pPr>
+        <w:ind w:left="5040" w:hanging="2160"/>
+      </w:pPr>
+      <w:rPr>
+        <w:rFonts w:hint="default"/>
+      </w:rPr>
+    </w:lvl>
+  </w:abstractNum>
+  <w:abstractNum w:abstractNumId="4">
+    <w:nsid w:val="62F93983"/>
+    <w:multiLevelType w:val="multilevel"/>
+    <w:tmpl w:val="2182F450"/>
+    <w:lvl w:ilvl="0">
+      <w:start w:val="3"/>
+      <w:numFmt w:val="decimal"/>
+      <w:lvlText w:val="%1"/>
+      <w:lvlJc w:val="left"/>
+      <w:pPr>
+        <w:ind w:left="360" w:hanging="360"/>
+      </w:pPr>
+      <w:rPr>
+        <w:rFonts w:hint="default"/>
+      </w:rPr>
+    </w:lvl>
+    <w:lvl w:ilvl="1">
+      <w:start w:val="2"/>
+      <w:numFmt w:val="decimal"/>
+      <w:lvlText w:val="%1.%2"/>
+      <w:lvlJc w:val="left"/>
+      <w:pPr>
+        <w:ind w:left="720" w:hanging="360"/>
+      </w:pPr>
+      <w:rPr>
+        <w:rFonts w:hint="default"/>
+      </w:rPr>
+    </w:lvl>
+    <w:lvl w:ilvl="2">
+      <w:start w:val="1"/>
+      <w:numFmt w:val="decimal"/>
+      <w:lvlText w:val="%1.%2.%3"/>
+      <w:lvlJc w:val="left"/>
+      <w:pPr>
+        <w:ind w:left="1440" w:hanging="720"/>
+      </w:pPr>
+      <w:rPr>
+        <w:rFonts w:hint="default"/>
+      </w:rPr>
+    </w:lvl>
+    <w:lvl w:ilvl="3">
+      <w:start w:val="1"/>
+      <w:numFmt w:val="decimal"/>
+      <w:lvlText w:val="%1.%2.%3.%4"/>
+      <w:lvlJc w:val="left"/>
+      <w:pPr>
+        <w:ind w:left="2160" w:hanging="1080"/>
+      </w:pPr>
+      <w:rPr>
+        <w:rFonts w:hint="default"/>
+      </w:rPr>
+    </w:lvl>
+    <w:lvl w:ilvl="4">
+      <w:start w:val="1"/>
+      <w:numFmt w:val="decimal"/>
+      <w:lvlText w:val="%1.%2.%3.%4.%5"/>
+      <w:lvlJc w:val="left"/>
+      <w:pPr>
+        <w:ind w:left="2520" w:hanging="1080"/>
+      </w:pPr>
+      <w:rPr>
+        <w:rFonts w:hint="default"/>
+      </w:rPr>
+    </w:lvl>
+    <w:lvl w:ilvl="5">
+      <w:start w:val="1"/>
+      <w:numFmt w:val="decimal"/>
+      <w:lvlText w:val="%1.%2.%3.%4.%5.%6"/>
+      <w:lvlJc w:val="left"/>
+      <w:pPr>
+        <w:ind w:left="3240" w:hanging="1440"/>
+      </w:pPr>
+      <w:rPr>
+        <w:rFonts w:hint="default"/>
+      </w:rPr>
+    </w:lvl>
+    <w:lvl w:ilvl="6">
+      <w:start w:val="1"/>
+      <w:numFmt w:val="decimal"/>
+      <w:lvlText w:val="%1.%2.%3.%4.%5.%6.%7"/>
+      <w:lvlJc w:val="left"/>
+      <w:pPr>
+        <w:ind w:left="3600" w:hanging="1440"/>
+      </w:pPr>
+      <w:rPr>
+        <w:rFonts w:hint="default"/>
+      </w:rPr>
+    </w:lvl>
+    <w:lvl w:ilvl="7">
+      <w:start w:val="1"/>
+      <w:numFmt w:val="decimal"/>
+      <w:lvlText w:val="%1.%2.%3.%4.%5.%6.%7.%8"/>
+      <w:lvlJc w:val="left"/>
+      <w:pPr>
+        <w:ind w:left="4320" w:hanging="1800"/>
+      </w:pPr>
+      <w:rPr>
+        <w:rFonts w:hint="default"/>
+      </w:rPr>
+    </w:lvl>
+    <w:lvl w:ilvl="8">
+      <w:start w:val="1"/>
+      <w:numFmt w:val="decimal"/>
+      <w:lvlText w:val="%1.%2.%3.%4.%5.%6.%7.%8.%9"/>
+      <w:lvlJc w:val="left"/>
+      <w:pPr>
+        <w:ind w:left="5040" w:hanging="2160"/>
+      </w:pPr>
+      <w:rPr>
+        <w:rFonts w:hint="default"/>
+      </w:rPr>
+    </w:lvl>
+  </w:abstractNum>
+  <w:abstractNum w:abstractNumId="5">
+    <w:nsid w:val="67BC7232"/>
+    <w:multiLevelType w:val="multilevel"/>
+    <w:tmpl w:val="648A8336"/>
+    <w:lvl w:ilvl="0">
+      <w:start w:val="5"/>
+      <w:numFmt w:val="decimal"/>
+      <w:lvlText w:val="%1"/>
+      <w:lvlJc w:val="left"/>
+      <w:pPr>
+        <w:ind w:left="360" w:hanging="360"/>
+      </w:pPr>
+      <w:rPr>
+        <w:rFonts w:hint="default"/>
+      </w:rPr>
+    </w:lvl>
+    <w:lvl w:ilvl="1">
+      <w:start w:val="1"/>
+      <w:numFmt w:val="decimal"/>
+      <w:lvlText w:val="%1.%2"/>
+      <w:lvlJc w:val="left"/>
+      <w:pPr>
+        <w:ind w:left="720" w:hanging="360"/>
+      </w:pPr>
+      <w:rPr>
+        <w:rFonts w:hint="default"/>
+      </w:rPr>
+    </w:lvl>
+    <w:lvl w:ilvl="2">
+      <w:start w:val="1"/>
+      <w:numFmt w:val="decimal"/>
+      <w:lvlText w:val="%1.%2.%3"/>
+      <w:lvlJc w:val="left"/>
+      <w:pPr>
+        <w:ind w:left="1440" w:hanging="720"/>
+      </w:pPr>
+      <w:rPr>
+        <w:rFonts w:hint="default"/>
+      </w:rPr>
+    </w:lvl>
+    <w:lvl w:ilvl="3">
+      <w:start w:val="1"/>
+      <w:numFmt w:val="decimal"/>
+      <w:lvlText w:val="%1.%2.%3.%4"/>
+      <w:lvlJc w:val="left"/>
+      <w:pPr>
+        <w:ind w:left="2160" w:hanging="1080"/>
+      </w:pPr>
+      <w:rPr>
+        <w:rFonts w:hint="default"/>
+      </w:rPr>
+    </w:lvl>
+    <w:lvl w:ilvl="4">
+      <w:start w:val="1"/>
+      <w:numFmt w:val="decimal"/>
+      <w:lvlText w:val="%1.%2.%3.%4.%5"/>
+      <w:lvlJc w:val="left"/>
+      <w:pPr>
+        <w:ind w:left="2520" w:hanging="1080"/>
+      </w:pPr>
+      <w:rPr>
+        <w:rFonts w:hint="default"/>
+      </w:rPr>
+    </w:lvl>
+    <w:lvl w:ilvl="5">
+      <w:start w:val="1"/>
+      <w:numFmt w:val="decimal"/>
+      <w:lvlText w:val="%1.%2.%3.%4.%5.%6"/>
+      <w:lvlJc w:val="left"/>
+      <w:pPr>
+        <w:ind w:left="3240" w:hanging="1440"/>
+      </w:pPr>
+      <w:rPr>
+        <w:rFonts w:hint="default"/>
+      </w:rPr>
+    </w:lvl>
+    <w:lvl w:ilvl="6">
+      <w:start w:val="1"/>
+      <w:numFmt w:val="decimal"/>
+      <w:lvlText w:val="%1.%2.%3.%4.%5.%6.%7"/>
+      <w:lvlJc w:val="left"/>
+      <w:pPr>
+        <w:ind w:left="3600" w:hanging="1440"/>
+      </w:pPr>
+      <w:rPr>
+        <w:rFonts w:hint="default"/>
+      </w:rPr>
+    </w:lvl>
+    <w:lvl w:ilvl="7">
+      <w:start w:val="1"/>
+      <w:numFmt w:val="decimal"/>
+      <w:lvlText w:val="%1.%2.%3.%4.%5.%6.%7.%8"/>
+      <w:lvlJc w:val="left"/>
+      <w:pPr>
+        <w:ind w:left="4320" w:hanging="1800"/>
+      </w:pPr>
+      <w:rPr>
+        <w:rFonts w:hint="default"/>
+      </w:rPr>
+    </w:lvl>
+    <w:lvl w:ilvl="8">
+      <w:start w:val="1"/>
+      <w:numFmt w:val="decimal"/>
+      <w:lvlText w:val="%1.%2.%3.%4.%5.%6.%7.%8.%9"/>
+      <w:lvlJc w:val="left"/>
+      <w:pPr>
+        <w:ind w:left="5040" w:hanging="2160"/>
+      </w:pPr>
+      <w:rPr>
+        <w:rFonts w:hint="default"/>
+      </w:rPr>
+    </w:lvl>
+  </w:abstractNum>
+  <w:abstractNum w:abstractNumId="6">
+    <w:nsid w:val="792558F5"/>
+    <w:multiLevelType w:val="multilevel"/>
+    <w:tmpl w:val="0E24DDCC"/>
+    <w:lvl w:ilvl="0">
+      <w:start w:val="4"/>
+      <w:numFmt w:val="decimal"/>
+      <w:lvlText w:val="%1"/>
+      <w:lvlJc w:val="left"/>
+      <w:pPr>
+        <w:ind w:left="360" w:hanging="360"/>
+      </w:pPr>
+      <w:rPr>
+        <w:rFonts w:hint="default"/>
+      </w:rPr>
+    </w:lvl>
+    <w:lvl w:ilvl="1">
+      <w:start w:val="1"/>
+      <w:numFmt w:val="decimal"/>
+      <w:lvlText w:val="%1.%2"/>
+      <w:lvlJc w:val="left"/>
+      <w:pPr>
+        <w:ind w:left="720" w:hanging="360"/>
+      </w:pPr>
+      <w:rPr>
+        <w:rFonts w:hint="default"/>
+      </w:rPr>
+    </w:lvl>
+    <w:lvl w:ilvl="2">
+      <w:start w:val="1"/>
+      <w:numFmt w:val="decimal"/>
+      <w:lvlText w:val="%1.%2.%3"/>
+      <w:lvlJc w:val="left"/>
+      <w:pPr>
+        <w:ind w:left="1440" w:hanging="720"/>
+      </w:pPr>
+      <w:rPr>
+        <w:rFonts w:hint="default"/>
+      </w:rPr>
+    </w:lvl>
+    <w:lvl w:ilvl="3">
+      <w:start w:val="1"/>
+      <w:numFmt w:val="decimal"/>
+      <w:lvlText w:val="%1.%2.%3.%4"/>
+      <w:lvlJc w:val="left"/>
+      <w:pPr>
+        <w:ind w:left="2160" w:hanging="1080"/>
+      </w:pPr>
+      <w:rPr>
+        <w:rFonts w:hint="default"/>
+      </w:rPr>
+    </w:lvl>
+    <w:lvl w:ilvl="4">
+      <w:start w:val="1"/>
+      <w:numFmt w:val="decimal"/>
+      <w:lvlText w:val="%1.%2.%3.%4.%5"/>
+      <w:lvlJc w:val="left"/>
+      <w:pPr>
+        <w:ind w:left="2520" w:hanging="1080"/>
+      </w:pPr>
+      <w:rPr>
+        <w:rFonts w:hint="default"/>
+      </w:rPr>
+    </w:lvl>
+    <w:lvl w:ilvl="5">
+      <w:start w:val="1"/>
+      <w:numFmt w:val="decimal"/>
+      <w:lvlText w:val="%1.%2.%3.%4.%5.%6"/>
+      <w:lvlJc w:val="left"/>
+      <w:pPr>
+        <w:ind w:left="3240" w:hanging="1440"/>
+      </w:pPr>
+      <w:rPr>
+        <w:rFonts w:hint="default"/>
+      </w:rPr>
+    </w:lvl>
+    <w:lvl w:ilvl="6">
+      <w:start w:val="1"/>
+      <w:numFmt w:val="decimal"/>
+      <w:lvlText w:val="%1.%2.%3.%4.%5.%6.%7"/>
+      <w:lvlJc w:val="left"/>
+      <w:pPr>
+        <w:ind w:left="3600" w:hanging="1440"/>
+      </w:pPr>
+      <w:rPr>
+        <w:rFonts w:hint="default"/>
+      </w:rPr>
+    </w:lvl>
+    <w:lvl w:ilvl="7">
+      <w:start w:val="1"/>
+      <w:numFmt w:val="decimal"/>
+      <w:lvlText w:val="%1.%2.%3.%4.%5.%6.%7.%8"/>
+      <w:lvlJc w:val="left"/>
+      <w:pPr>
+        <w:ind w:left="4320" w:hanging="1800"/>
+      </w:pPr>
+      <w:rPr>
+        <w:rFonts w:hint="default"/>
+      </w:rPr>
+    </w:lvl>
+    <w:lvl w:ilvl="8">
+      <w:start w:val="1"/>
+      <w:numFmt w:val="decimal"/>
+      <w:lvlText w:val="%1.%2.%3.%4.%5.%6.%7.%8.%9"/>
+      <w:lvlJc w:val="left"/>
+      <w:pPr>
+        <w:ind w:left="5040" w:hanging="2160"/>
+      </w:pPr>
+      <w:rPr>
+        <w:rFonts w:hint="default"/>
       </w:rPr>
     </w:lvl>
   </w:abstractNum>
@@ -1932,6 +3884,18 @@
   </w:num>
   <w:num w:numId="3">
     <w:abstractNumId w:val="0"/>
+  </w:num>
+  <w:num w:numId="4">
+    <w:abstractNumId w:val="4"/>
+  </w:num>
+  <w:num w:numId="5">
+    <w:abstractNumId w:val="3"/>
+  </w:num>
+  <w:num w:numId="6">
+    <w:abstractNumId w:val="6"/>
+  </w:num>
+  <w:num w:numId="7">
+    <w:abstractNumId w:val="5"/>
   </w:num>
 </w:numbering>
 </file>

</xml_diff>